<commit_message>
Felhasználói dokumentáció 95% kész
A termékek képei amiket feltöltöttem
</commit_message>
<xml_diff>
--- a/00_Dokumentacio_kovetelmenyek.docx
+++ b/00_Dokumentacio_kovetelmenyek.docx
@@ -287,6 +287,8 @@
         </w:rPr>
         <w:t>továbbfejlesztési lehetőségek</w:t>
       </w:r>
+      <w:bookmarkStart w:id="0" w:name="_GoBack"/>
+      <w:bookmarkEnd w:id="0"/>
     </w:p>
     <w:p>
       <w:pPr>
@@ -395,8 +397,6 @@
         </w:rPr>
         <w:t>program bemutatása</w:t>
       </w:r>
-      <w:bookmarkStart w:id="0" w:name="_GoBack"/>
-      <w:bookmarkEnd w:id="0"/>
     </w:p>
     <w:p>
       <w:pPr>

</xml_diff>

<commit_message>
Formálisan is kész már csak a tesztelés kell
</commit_message>
<xml_diff>
--- a/00_Dokumentacio_kovetelmenyek.docx
+++ b/00_Dokumentacio_kovetelmenyek.docx
@@ -236,7 +236,7 @@
         <w:rPr>
           <w:rFonts w:ascii="Calibri" w:eastAsia="Times New Roman" w:hAnsi="Calibri" w:cs="Calibri"/>
           <w:szCs w:val="24"/>
-          <w:highlight w:val="red"/>
+          <w:highlight w:val="yellow"/>
           <w:lang w:val="hu-HU" w:eastAsia="hu-HU"/>
         </w:rPr>
         <w:t>tesztelés</w:t>
@@ -262,7 +262,19 @@
           <w:highlight w:val="green"/>
           <w:lang w:val="hu-HU" w:eastAsia="hu-HU"/>
         </w:rPr>
-        <w:t>a fejlesztőcsapat tagjainak feladatai</w:t>
+        <w:t>a fejlesztőcsapat tagjainak</w:t>
+      </w:r>
+      <w:bookmarkStart w:id="0" w:name="_GoBack"/>
+      <w:bookmarkEnd w:id="0"/>
+      <w:r>
+        <w:rPr>
+          <w:rFonts w:ascii="Calibri" w:eastAsia="Times New Roman" w:hAnsi="Calibri" w:cs="Calibri"/>
+          <w:color w:val="000000"/>
+          <w:szCs w:val="24"/>
+          <w:highlight w:val="green"/>
+          <w:lang w:val="hu-HU" w:eastAsia="hu-HU"/>
+        </w:rPr>
+        <w:t xml:space="preserve"> feladatai</w:t>
       </w:r>
     </w:p>
     <w:p>
@@ -287,8 +299,6 @@
         </w:rPr>
         <w:t>továbbfejlesztési lehetőségek</w:t>
       </w:r>
-      <w:bookmarkStart w:id="0" w:name="_GoBack"/>
-      <w:bookmarkEnd w:id="0"/>
     </w:p>
     <w:p>
       <w:pPr>
@@ -352,7 +362,7 @@
         <w:rPr>
           <w:rFonts w:ascii="Calibri" w:eastAsia="Times New Roman" w:hAnsi="Calibri" w:cs="Calibri"/>
           <w:szCs w:val="24"/>
-          <w:highlight w:val="red"/>
+          <w:highlight w:val="green"/>
           <w:lang w:val="hu-HU" w:eastAsia="hu-HU"/>
         </w:rPr>
         <w:t>telepítési útmutató</w:t>
@@ -392,7 +402,7 @@
         <w:rPr>
           <w:rFonts w:ascii="Calibri" w:eastAsia="Times New Roman" w:hAnsi="Calibri" w:cs="Calibri"/>
           <w:szCs w:val="24"/>
-          <w:highlight w:val="yellow"/>
+          <w:highlight w:val="green"/>
           <w:lang w:val="hu-HU" w:eastAsia="hu-HU"/>
         </w:rPr>
         <w:t>program bemutatása</w:t>

</xml_diff>